<commit_message>
angepasste readmes, angepasste jj-files, angepasstes build.xml
</commit_message>
<xml_diff>
--- a/readmes/README_CA2.docx
+++ b/readmes/README_CA2.docx
@@ -1,13 +1,14 @@
 
 <file path=word/document.xml><?xml version="1.0" encoding="utf-8"?>
-<w:document xmlns:wpc="http://schemas.microsoft.com/office/word/2010/wordprocessingCanvas" xmlns:mc="http://schemas.openxmlformats.org/markup-compatibility/2006" xmlns:o="urn:schemas-microsoft-com:office:office" xmlns:r="http://schemas.openxmlformats.org/officeDocument/2006/relationships" xmlns:m="http://schemas.openxmlformats.org/officeDocument/2006/math" xmlns:v="urn:schemas-microsoft-com:vml" xmlns:wp14="http://schemas.microsoft.com/office/word/2010/wordprocessingDrawing" xmlns:wp="http://schemas.openxmlformats.org/drawingml/2006/wordprocessingDrawing" xmlns:w10="urn:schemas-microsoft-com:office:word" xmlns:w="http://schemas.openxmlformats.org/wordprocessingml/2006/main" xmlns:w14="http://schemas.microsoft.com/office/word/2010/wordml" xmlns:w15="http://schemas.microsoft.com/office/word/2012/wordml" xmlns:wpg="http://schemas.microsoft.com/office/word/2010/wordprocessingGroup" xmlns:wpi="http://schemas.microsoft.com/office/word/2010/wordprocessingInk" xmlns:wne="http://schemas.microsoft.com/office/word/2006/wordml" xmlns:wps="http://schemas.microsoft.com/office/word/2010/wordprocessingShape" mc:Ignorable="w14 w15 wp14">
+<w:document xmlns:o="urn:schemas-microsoft-com:office:office" xmlns:r="http://schemas.openxmlformats.org/officeDocument/2006/relationships" xmlns:v="urn:schemas-microsoft-com:vml" xmlns:w="http://schemas.openxmlformats.org/wordprocessingml/2006/main" xmlns:w10="urn:schemas-microsoft-com:office:word" xmlns:wp="http://schemas.openxmlformats.org/drawingml/2006/wordprocessingDrawing" xmlns:wps="http://schemas.microsoft.com/office/word/2010/wordprocessingShape" xmlns:wpg="http://schemas.microsoft.com/office/word/2010/wordprocessingGroup" xmlns:mc="http://schemas.openxmlformats.org/markup-compatibility/2006" xmlns:wp14="http://schemas.microsoft.com/office/word/2010/wordprocessingDrawing" xmlns:w14="http://schemas.microsoft.com/office/word/2010/wordml" mc:Ignorable="w14 wp14">
   <w:body>
     <w:p>
       <w:pPr>
-        <w:pStyle w:val="KeinLeerraum"/>
+        <w:pStyle w:val="NoSpacing"/>
         <w:jc w:val="center"/>
         <w:rPr>
           <w:b/>
+          <w:b/>
         </w:rPr>
       </w:pPr>
       <w:r>
@@ -19,16 +20,23 @@
     </w:p>
     <w:p>
       <w:pPr>
-        <w:pStyle w:val="KeinLeerraum"/>
+        <w:pStyle w:val="NoSpacing"/>
         <w:rPr>
           <w:b/>
+          <w:b/>
         </w:rPr>
       </w:pPr>
-    </w:p>
-    <w:p>
-      <w:pPr>
-        <w:pStyle w:val="KeinLeerraum"/>
+      <w:r>
         <w:rPr>
+          <w:b/>
+        </w:rPr>
+      </w:r>
+    </w:p>
+    <w:p>
+      <w:pPr>
+        <w:pStyle w:val="NoSpacing"/>
+        <w:rPr>
+          <w:b/>
           <w:b/>
         </w:rPr>
       </w:pPr>
@@ -41,81 +49,220 @@
     </w:p>
     <w:p>
       <w:pPr>
-        <w:pStyle w:val="KeinLeerraum"/>
-      </w:pPr>
-      <w:r>
-        <w:t>In Aufgabe 1 wurde für die gegebe</w:t>
-      </w:r>
-      <w:r>
-        <w:t>ne</w:t>
-      </w:r>
-      <w:r>
-        <w:t xml:space="preserve"> Grammatik in EBNF-Form ein Parser geschrieben. Da diese Grammatik keine LL(1) Grammatik ist, sondern ein Lookahead von 2 erforderlich ist, wurde dieser erhöht.</w:t>
-      </w:r>
-    </w:p>
-    <w:p>
-      <w:pPr>
-        <w:pStyle w:val="KeinLeerraum"/>
-      </w:pPr>
-    </w:p>
-    <w:p>
-      <w:pPr>
-        <w:pStyle w:val="KeinLeerraum"/>
+        <w:pStyle w:val="NoSpacing"/>
+        <w:rPr/>
+      </w:pPr>
+      <w:r>
+        <w:rPr/>
+        <w:t>In Aufgabe 1 wurde für die gegebene Grammatik in EBNF-Form ein Parser geschrieben. Da diese Grammatik keine LL(1) Grammatik ist, sondern ein Lookahead von 2 erforderlich ist, wurde dieser erhöht.</w:t>
+      </w:r>
+    </w:p>
+    <w:p>
+      <w:pPr>
+        <w:pStyle w:val="NoSpacing"/>
+        <w:rPr/>
+      </w:pPr>
+      <w:r>
+        <w:rPr/>
+      </w:r>
+    </w:p>
+    <w:p>
+      <w:pPr>
+        <w:pStyle w:val="NoSpacing"/>
+        <w:rPr/>
+      </w:pPr>
+      <w:r>
+        <w:rPr/>
+        <w:t>Das jj-File für Aufgabe 1 befindet sich unter „src/yapl/impl/ca2_1/CA2_1.jj“</w:t>
+      </w:r>
+    </w:p>
+    <w:p>
+      <w:pPr>
+        <w:pStyle w:val="NoSpacing"/>
+        <w:rPr/>
+      </w:pPr>
+      <w:r>
+        <w:rPr/>
+      </w:r>
+    </w:p>
+    <w:p>
+      <w:pPr>
+        <w:pStyle w:val="NoSpacing"/>
         <w:rPr>
           <w:b/>
+          <w:b/>
         </w:rPr>
       </w:pPr>
       <w:r>
         <w:rPr>
           <w:b/>
         </w:rPr>
-        <w:t>Aufgabe 2</w:t>
+        <w:t>Aufgabe 2 (Scanner):</w:t>
+      </w:r>
+    </w:p>
+    <w:p>
+      <w:pPr>
+        <w:pStyle w:val="NoSpacing"/>
+        <w:rPr/>
+      </w:pPr>
+      <w:r>
+        <w:rPr/>
+        <w:t>Für die Implementation des Scanners werden die Tokens benötigt, welche wir in „CA2_2.jj“ hinzugefügt haben. Der Scanner sollte von einem File lesen, was bei uns über die Konsole passiert. Ein Special Token für Kommentare im Quellcode wurde hinzugefügt.</w:t>
+      </w:r>
+    </w:p>
+    <w:p>
+      <w:pPr>
+        <w:pStyle w:val="NoSpacing"/>
+        <w:rPr/>
+      </w:pPr>
+      <w:r>
+        <w:rPr/>
+      </w:r>
+    </w:p>
+    <w:p>
+      <w:pPr>
+        <w:pStyle w:val="NoSpacing"/>
+        <w:rPr/>
+      </w:pPr>
+      <w:r>
+        <w:rPr/>
+        <w:t xml:space="preserve">Das jj-File befindet sich unter „src/yapl/impl/scanner/CA2_2.jj“. </w:t>
+      </w:r>
+    </w:p>
+    <w:p>
+      <w:pPr>
+        <w:pStyle w:val="NoSpacing"/>
+        <w:jc w:val="left"/>
+        <w:rPr/>
+      </w:pPr>
+      <w:r>
+        <w:rPr/>
+        <w:t xml:space="preserve">Es gibt ein ant-target um den scanner mit allen yapl-files einer Compilerversion aufzurufen, nämlich </w:t>
       </w:r>
       <w:r>
         <w:rPr>
           <w:b/>
+          <w:bCs/>
         </w:rPr>
-        <w:t xml:space="preserve"> (Scanner)</w:t>
-      </w:r>
-      <w:r>
+        <w:t>„ant run-scanner-all“.</w:t>
+      </w:r>
+    </w:p>
+    <w:p>
+      <w:pPr>
+        <w:pStyle w:val="NoSpacing"/>
+        <w:rPr/>
+      </w:pPr>
+      <w:r>
+        <w:rPr/>
+        <w:t>„</w:t>
+      </w:r>
+      <w:r>
+        <w:rPr/>
+        <w:t>run-scanner-all“ funktioniert ganz gleich wie „eval-all“, nur dass nicht „eval-compiler-msg“ aufgerufen wird, sondern „run-scanner“, welches den Scanner für das File im property „{yapl}“ aufruft. Das File, in welches der Scanner seinen output schreibt, ist im property {log} gespeichert.</w:t>
+      </w:r>
+    </w:p>
+    <w:p>
+      <w:pPr>
+        <w:pStyle w:val="NoSpacing"/>
+        <w:rPr/>
+      </w:pPr>
+      <w:r>
+        <w:rPr/>
+      </w:r>
+    </w:p>
+    <w:p>
+      <w:pPr>
+        <w:pStyle w:val="NoSpacing"/>
+        <w:rPr/>
+      </w:pPr>
+      <w:r>
+        <w:rPr/>
+        <w:t>„</w:t>
+      </w:r>
+      <w:r>
+        <w:rPr/>
+        <w:t>run-scanner“ ist wiederum abhängig von „compile-scanner“, welches die CA2_2.java – Klasse kompiliert und das class file im directory in {build} ablegt.</w:t>
+      </w:r>
+    </w:p>
+    <w:p>
+      <w:pPr>
+        <w:pStyle w:val="NoSpacing"/>
+        <w:rPr/>
+      </w:pPr>
+      <w:r>
+        <w:rPr/>
+      </w:r>
+    </w:p>
+    <w:p>
+      <w:pPr>
+        <w:pStyle w:val="NoSpacing"/>
+        <w:rPr/>
+      </w:pPr>
+      <w:r>
+        <w:rPr/>
+        <w:t>„</w:t>
+      </w:r>
+      <w:r>
+        <w:rPr/>
+        <w:t>compile-scanner“ ist abhängig von „mkdirs“, welches das directory in {build} anlegt.</w:t>
+      </w:r>
+    </w:p>
+    <w:p>
+      <w:pPr>
+        <w:pStyle w:val="NoSpacing"/>
+        <w:rPr/>
+      </w:pPr>
+      <w:r>
+        <w:rPr/>
+        <w:t>Außerdem ist „compile-scanner“ abhängig von „compile-scanner-jj“.</w:t>
+      </w:r>
+    </w:p>
+    <w:p>
+      <w:pPr>
+        <w:pStyle w:val="NoSpacing"/>
+        <w:rPr/>
+      </w:pPr>
+      <w:r>
+        <w:rPr/>
+      </w:r>
+    </w:p>
+    <w:p>
+      <w:pPr>
+        <w:pStyle w:val="NoSpacing"/>
+        <w:rPr/>
+      </w:pPr>
+      <w:r>
+        <w:rPr/>
+        <w:t>„</w:t>
+      </w:r>
+      <w:r>
+        <w:rPr/>
+        <w:t>compile-scanner-jj“ führt mithilfe der von uns eingeführten Properties „scannerdir“, „scannerfile“ und „scannerclass“ das javacc command für CA2_2.jj aus.</w:t>
+      </w:r>
+    </w:p>
+    <w:p>
+      <w:pPr>
+        <w:pStyle w:val="NoSpacing"/>
+        <w:rPr/>
+      </w:pPr>
+      <w:r>
+        <w:rPr/>
+      </w:r>
+    </w:p>
+    <w:p>
+      <w:pPr>
+        <w:pStyle w:val="NoSpacing"/>
+        <w:rPr/>
+      </w:pPr>
+      <w:r>
+        <w:rPr/>
+      </w:r>
+    </w:p>
+    <w:p>
+      <w:pPr>
+        <w:pStyle w:val="NoSpacing"/>
         <w:rPr>
           <w:b/>
-        </w:rPr>
-        <w:t>:</w:t>
-      </w:r>
-    </w:p>
-    <w:p>
-      <w:pPr>
-        <w:pStyle w:val="KeinLeerraum"/>
-      </w:pPr>
-      <w:r>
-        <w:t>Für die Implementation des Scanners werden die Tokens benötigt, welche wir in „CA2_2</w:t>
-      </w:r>
-      <w:r>
-        <w:t>.jj</w:t>
-      </w:r>
-      <w:r>
-        <w:t xml:space="preserve">“ hinzugefügt haben. Der Scanner sollte von einem File lesen, </w:t>
-      </w:r>
-      <w:r>
-        <w:t>was bei uns über die Konsole passiert.</w:t>
-      </w:r>
-      <w:r>
-        <w:t xml:space="preserve"> </w:t>
-      </w:r>
-      <w:r>
-        <w:t>Ein Special Token für Kommentare im Quellcode wurde hinzugefügt.</w:t>
-      </w:r>
-    </w:p>
-    <w:p>
-      <w:pPr>
-        <w:pStyle w:val="KeinLeerraum"/>
-      </w:pPr>
-    </w:p>
-    <w:p>
-      <w:pPr>
-        <w:pStyle w:val="KeinLeerraum"/>
-        <w:rPr>
           <w:b/>
         </w:rPr>
       </w:pPr>
@@ -128,32 +275,110 @@
     </w:p>
     <w:p>
       <w:pPr>
-        <w:pStyle w:val="KeinLeerraum"/>
-      </w:pPr>
-      <w:r>
-        <w:t xml:space="preserve">Für den Parser werden nun auch die Produktionen benötigt. Diese wurden in „CA2_3.jj“ hinzugefügt. Der Parser gibt eine Output-Message mit </w:t>
-      </w:r>
-      <w:r>
-        <w:t xml:space="preserve">dem Programmnamen und einem OK aus, wenn das Inputfile ein korrektes YAPL-Programm darstellt. Der Compiler erhält den Namen des Programms vom Parser. Ist das Inputfile kein korrektes YAPL-Programm, so werden entsprechende Fehler </w:t>
-      </w:r>
-      <w:r>
-        <w:t>ausgegeben</w:t>
+        <w:pStyle w:val="NoSpacing"/>
+        <w:rPr/>
+      </w:pPr>
+      <w:r>
+        <w:rPr/>
+        <w:t>Für den Parser werden nun auch die Produktionen benötigt. Diese wurden in „CA2_3.jj“ hinzugefügt. Der Parser gibt eine Output-Message mit dem Programmnamen und einem OK aus, wenn das Inputfile ein korrektes YAPL-Programm darstellt. Ist das Inputfile kein korrektes YAPL-Programm, so werden entsprechende Fehler ausgegeben</w:t>
       </w:r>
       <w:bookmarkStart w:id="0" w:name="_GoBack"/>
       <w:bookmarkEnd w:id="0"/>
       <w:r>
+        <w:rPr/>
         <w:t xml:space="preserve">. </w:t>
       </w:r>
     </w:p>
     <w:p>
       <w:pPr>
-        <w:pStyle w:val="KeinLeerraum"/>
-      </w:pPr>
-    </w:p>
-    <w:p>
-      <w:pPr>
-        <w:pStyle w:val="KeinLeerraum"/>
+        <w:pStyle w:val="NoSpacing"/>
+        <w:rPr/>
+      </w:pPr>
+      <w:r>
+        <w:rPr/>
+      </w:r>
+    </w:p>
+    <w:p>
+      <w:pPr>
+        <w:pStyle w:val="NoSpacing"/>
+        <w:rPr/>
+      </w:pPr>
+      <w:r>
+        <w:rPr/>
+        <w:t>Das target zur Ausführung des Parsers mit allen Testfiles einer Compilerversion ist „eval-all“, welches aber eh als default target definiert ist. Deshalb reicht „ant“.</w:t>
+      </w:r>
+    </w:p>
+    <w:p>
+      <w:pPr>
+        <w:pStyle w:val="NoSpacing"/>
+        <w:rPr/>
+      </w:pPr>
+      <w:r>
+        <w:rPr/>
+      </w:r>
+    </w:p>
+    <w:p>
+      <w:pPr>
+        <w:pStyle w:val="NoSpacing"/>
+        <w:rPr/>
+      </w:pPr>
+      <w:r>
+        <w:rPr/>
+        <w:t>Zusätzliche Properties für den Parser sind „parserdir“ (Directory, welches die jj-Datei enthält), „parserfile“ (Pfad zur jj-datei) und parserclass (Klassenname inklusive Packages, also hier „yapl.compiler.CA2_3“.</w:t>
+      </w:r>
+    </w:p>
+    <w:p>
+      <w:pPr>
+        <w:pStyle w:val="NoSpacing"/>
+        <w:rPr/>
+      </w:pPr>
+      <w:r>
+        <w:rPr/>
+      </w:r>
+    </w:p>
+    <w:p>
+      <w:pPr>
+        <w:pStyle w:val="NoSpacing"/>
+        <w:rPr/>
+      </w:pPr>
+      <w:r>
+        <w:rPr/>
+        <w:t>Zusätzlich eingeführtes ant-target ist „mkdirs“ welches das build-directory erstellt.</w:t>
+      </w:r>
+    </w:p>
+    <w:p>
+      <w:pPr>
+        <w:pStyle w:val="NoSpacing"/>
+        <w:rPr/>
+      </w:pPr>
+      <w:r>
+        <w:rPr/>
+      </w:r>
+    </w:p>
+    <w:p>
+      <w:pPr>
+        <w:pStyle w:val="NoSpacing"/>
+        <w:rPr/>
+      </w:pPr>
+      <w:r>
+        <w:rPr/>
+        <w:t>Das jj-file für den compiler befindet sich unter src/yapl/compiler/CA2_3.jj</w:t>
+      </w:r>
+    </w:p>
+    <w:p>
+      <w:pPr>
+        <w:pStyle w:val="NoSpacing"/>
+        <w:rPr/>
+      </w:pPr>
+      <w:r>
+        <w:rPr/>
+      </w:r>
+    </w:p>
+    <w:p>
+      <w:pPr>
+        <w:pStyle w:val="NoSpacing"/>
         <w:rPr>
+          <w:b/>
           <w:b/>
           <w:u w:val="single"/>
         </w:rPr>
@@ -168,9 +393,11 @@
     </w:p>
     <w:p>
       <w:pPr>
-        <w:pStyle w:val="KeinLeerraum"/>
-      </w:pPr>
-      <w:r>
+        <w:pStyle w:val="NoSpacing"/>
+        <w:rPr/>
+      </w:pPr>
+      <w:r>
+        <w:rPr/>
         <w:t xml:space="preserve">Ausführung mittels </w:t>
       </w:r>
       <w:r>
@@ -180,144 +407,112 @@
         <w:t>ant</w:t>
       </w:r>
       <w:r>
+        <w:rPr/>
         <w:t>.</w:t>
       </w:r>
     </w:p>
     <w:p>
       <w:pPr>
-        <w:pStyle w:val="KeinLeerraum"/>
-      </w:pPr>
-      <w:r>
+        <w:pStyle w:val="NoSpacing"/>
+        <w:rPr/>
+      </w:pPr>
+      <w:r>
+        <w:rPr/>
         <w:t>Der default-Wert in built.xml wurde auf eval-all gesetzt.</w:t>
       </w:r>
     </w:p>
     <w:p>
       <w:pPr>
-        <w:pStyle w:val="KeinLeerraum"/>
-      </w:pPr>
+        <w:pStyle w:val="NoSpacing"/>
+        <w:rPr/>
+      </w:pPr>
+      <w:r>
+        <w:rPr/>
+        <w:t>Es müssen eigentlich keine ant-properties überschrieben werden, da alle Dependencies im resources-folder mitgeliefert werden. Ausführen von „ant“ reicht für den Parser. Ausführen von „ant run-scanner-all“ für den Scanner mit allen testfiles.</w:t>
+      </w:r>
+    </w:p>
+    <w:p>
+      <w:pPr>
+        <w:pStyle w:val="NoSpacing"/>
+        <w:rPr/>
+      </w:pPr>
+      <w:r>
+        <w:rPr/>
+      </w:r>
     </w:p>
     <w:sectPr>
-      <w:headerReference w:type="default" r:id="rId6"/>
+      <w:headerReference w:type="default" r:id="rId2"/>
+      <w:type w:val="nextPage"/>
       <w:pgSz w:w="11906" w:h="16838"/>
-      <w:pgMar w:top="1417" w:right="1417" w:bottom="1134" w:left="1417" w:header="708" w:footer="708" w:gutter="0"/>
-      <w:cols w:space="708"/>
-      <w:docGrid w:linePitch="360"/>
+      <w:pgMar w:left="1417" w:right="1417" w:header="708" w:top="1417" w:footer="0" w:bottom="1134" w:gutter="0"/>
+      <w:pgNumType w:fmt="decimal"/>
+      <w:formProt w:val="false"/>
+      <w:textDirection w:val="lrTb"/>
+      <w:docGrid w:type="default" w:linePitch="360" w:charSpace="4294965247"/>
     </w:sectPr>
   </w:body>
 </w:document>
 </file>
 
-<file path=word/endnotes.xml><?xml version="1.0" encoding="utf-8"?>
-<w:endnotes xmlns:wpc="http://schemas.microsoft.com/office/word/2010/wordprocessingCanvas" xmlns:mc="http://schemas.openxmlformats.org/markup-compatibility/2006" xmlns:o="urn:schemas-microsoft-com:office:office" xmlns:r="http://schemas.openxmlformats.org/officeDocument/2006/relationships" xmlns:m="http://schemas.openxmlformats.org/officeDocument/2006/math" xmlns:v="urn:schemas-microsoft-com:vml" xmlns:wp14="http://schemas.microsoft.com/office/word/2010/wordprocessingDrawing" xmlns:wp="http://schemas.openxmlformats.org/drawingml/2006/wordprocessingDrawing" xmlns:w10="urn:schemas-microsoft-com:office:word" xmlns:w="http://schemas.openxmlformats.org/wordprocessingml/2006/main" xmlns:w14="http://schemas.microsoft.com/office/word/2010/wordml" xmlns:w15="http://schemas.microsoft.com/office/word/2012/wordml" xmlns:wpg="http://schemas.microsoft.com/office/word/2010/wordprocessingGroup" xmlns:wpi="http://schemas.microsoft.com/office/word/2010/wordprocessingInk" xmlns:wne="http://schemas.microsoft.com/office/word/2006/wordml" xmlns:wps="http://schemas.microsoft.com/office/word/2010/wordprocessingShape" mc:Ignorable="w14 w15 wp14">
-  <w:endnote w:type="separator" w:id="-1">
-    <w:p>
-      <w:pPr>
-        <w:spacing w:after="0" w:line="240" w:lineRule="auto"/>
-      </w:pPr>
-      <w:r>
-        <w:separator/>
-      </w:r>
-    </w:p>
-  </w:endnote>
-  <w:endnote w:type="continuationSeparator" w:id="0">
-    <w:p>
-      <w:pPr>
-        <w:spacing w:after="0" w:line="240" w:lineRule="auto"/>
-      </w:pPr>
-      <w:r>
-        <w:continuationSeparator/>
-      </w:r>
-    </w:p>
-  </w:endnote>
-</w:endnotes>
-</file>
-
-<file path=word/footnotes.xml><?xml version="1.0" encoding="utf-8"?>
-<w:footnotes xmlns:wpc="http://schemas.microsoft.com/office/word/2010/wordprocessingCanvas" xmlns:mc="http://schemas.openxmlformats.org/markup-compatibility/2006" xmlns:o="urn:schemas-microsoft-com:office:office" xmlns:r="http://schemas.openxmlformats.org/officeDocument/2006/relationships" xmlns:m="http://schemas.openxmlformats.org/officeDocument/2006/math" xmlns:v="urn:schemas-microsoft-com:vml" xmlns:wp14="http://schemas.microsoft.com/office/word/2010/wordprocessingDrawing" xmlns:wp="http://schemas.openxmlformats.org/drawingml/2006/wordprocessingDrawing" xmlns:w10="urn:schemas-microsoft-com:office:word" xmlns:w="http://schemas.openxmlformats.org/wordprocessingml/2006/main" xmlns:w14="http://schemas.microsoft.com/office/word/2010/wordml" xmlns:w15="http://schemas.microsoft.com/office/word/2012/wordml" xmlns:wpg="http://schemas.microsoft.com/office/word/2010/wordprocessingGroup" xmlns:wpi="http://schemas.microsoft.com/office/word/2010/wordprocessingInk" xmlns:wne="http://schemas.microsoft.com/office/word/2006/wordml" xmlns:wps="http://schemas.microsoft.com/office/word/2010/wordprocessingShape" mc:Ignorable="w14 w15 wp14">
-  <w:footnote w:type="separator" w:id="-1">
-    <w:p>
-      <w:pPr>
-        <w:spacing w:after="0" w:line="240" w:lineRule="auto"/>
-      </w:pPr>
-      <w:r>
-        <w:separator/>
-      </w:r>
-    </w:p>
-  </w:footnote>
-  <w:footnote w:type="continuationSeparator" w:id="0">
-    <w:p>
-      <w:pPr>
-        <w:spacing w:after="0" w:line="240" w:lineRule="auto"/>
-      </w:pPr>
-      <w:r>
-        <w:continuationSeparator/>
-      </w:r>
-    </w:p>
-  </w:footnote>
-</w:footnotes>
-</file>
-
 <file path=word/header1.xml><?xml version="1.0" encoding="utf-8"?>
-<w:hdr xmlns:wpc="http://schemas.microsoft.com/office/word/2010/wordprocessingCanvas" xmlns:mc="http://schemas.openxmlformats.org/markup-compatibility/2006" xmlns:o="urn:schemas-microsoft-com:office:office" xmlns:r="http://schemas.openxmlformats.org/officeDocument/2006/relationships" xmlns:m="http://schemas.openxmlformats.org/officeDocument/2006/math" xmlns:v="urn:schemas-microsoft-com:vml" xmlns:wp14="http://schemas.microsoft.com/office/word/2010/wordprocessingDrawing" xmlns:wp="http://schemas.openxmlformats.org/drawingml/2006/wordprocessingDrawing" xmlns:w10="urn:schemas-microsoft-com:office:word" xmlns:w="http://schemas.openxmlformats.org/wordprocessingml/2006/main" xmlns:w14="http://schemas.microsoft.com/office/word/2010/wordml" xmlns:w15="http://schemas.microsoft.com/office/word/2012/wordml" xmlns:wpg="http://schemas.microsoft.com/office/word/2010/wordprocessingGroup" xmlns:wpi="http://schemas.microsoft.com/office/word/2010/wordprocessingInk" xmlns:wne="http://schemas.microsoft.com/office/word/2006/wordml" xmlns:wps="http://schemas.microsoft.com/office/word/2010/wordprocessingShape" mc:Ignorable="w14 w15 wp14">
+<w:hdr xmlns:o="urn:schemas-microsoft-com:office:office" xmlns:r="http://schemas.openxmlformats.org/officeDocument/2006/relationships" xmlns:v="urn:schemas-microsoft-com:vml" xmlns:w="http://schemas.openxmlformats.org/wordprocessingml/2006/main" xmlns:w10="urn:schemas-microsoft-com:office:word" xmlns:wp="http://schemas.openxmlformats.org/drawingml/2006/wordprocessingDrawing" xmlns:wps="http://schemas.microsoft.com/office/word/2010/wordprocessingShape" xmlns:wpg="http://schemas.microsoft.com/office/word/2010/wordprocessingGroup" xmlns:mc="http://schemas.openxmlformats.org/markup-compatibility/2006" xmlns:wp14="http://schemas.microsoft.com/office/word/2010/wordprocessingDrawing" xmlns:w14="http://schemas.microsoft.com/office/word/2010/wordml" mc:Ignorable="w14 wp14">
   <w:p>
     <w:pPr>
       <w:pStyle w:val="Kopfzeile"/>
       <w:pBdr>
-        <w:bottom w:val="single" w:sz="4" w:space="1" w:color="auto"/>
+        <w:bottom w:val="single" w:sz="4" w:space="1" w:color="00000A"/>
       </w:pBdr>
+      <w:rPr/>
     </w:pPr>
     <w:r>
+      <w:rPr/>
       <w:t xml:space="preserve"> </w:t>
     </w:r>
     <w:r>
+      <w:rPr/>
       <w:t>README CA2</w:t>
-    </w:r>
-    <w:r>
       <w:tab/>
-    </w:r>
-    <w:r>
       <w:tab/>
-    </w:r>
-    <w:r>
       <w:t>Weinberger, Feistritzer, Wallner</w:t>
     </w:r>
   </w:p>
   <w:p>
     <w:pPr>
       <w:pStyle w:val="Kopfzeile"/>
+      <w:rPr/>
     </w:pPr>
+    <w:r>
+      <w:rPr/>
+    </w:r>
   </w:p>
 </w:hdr>
 </file>
 
 <file path=word/styles.xml><?xml version="1.0" encoding="utf-8"?>
-<w:styles xmlns:mc="http://schemas.openxmlformats.org/markup-compatibility/2006" xmlns:r="http://schemas.openxmlformats.org/officeDocument/2006/relationships" xmlns:w="http://schemas.openxmlformats.org/wordprocessingml/2006/main" xmlns:w14="http://schemas.microsoft.com/office/word/2010/wordml" xmlns:w15="http://schemas.microsoft.com/office/word/2012/wordml" mc:Ignorable="w14 w15">
+<w:styles xmlns:w="http://schemas.openxmlformats.org/wordprocessingml/2006/main" xmlns:w14="http://schemas.microsoft.com/office/word/2010/wordml" xmlns:mc="http://schemas.openxmlformats.org/markup-compatibility/2006" mc:Ignorable="w14">
   <w:docDefaults>
     <w:rPrDefault>
       <w:rPr>
-        <w:rFonts w:asciiTheme="minorHAnsi" w:eastAsiaTheme="minorHAnsi" w:hAnsiTheme="minorHAnsi" w:cstheme="minorBidi"/>
-        <w:sz w:val="22"/>
+        <w:rFonts w:ascii="Calibri" w:hAnsi="Calibri" w:eastAsia="Calibri" w:cs="" w:asciiTheme="minorHAnsi" w:cstheme="minorBidi" w:eastAsiaTheme="minorHAnsi" w:hAnsiTheme="minorHAnsi"/>
         <w:szCs w:val="22"/>
         <w:lang w:val="en-GB" w:eastAsia="en-US" w:bidi="ar-SA"/>
       </w:rPr>
     </w:rPrDefault>
     <w:pPrDefault>
-      <w:pPr>
-        <w:spacing w:after="160" w:line="259" w:lineRule="auto"/>
-      </w:pPr>
+      <w:pPr/>
     </w:pPrDefault>
   </w:docDefaults>
   <w:latentStyles w:defLockedState="0" w:defUIPriority="99" w:defSemiHidden="0" w:defUnhideWhenUsed="0" w:defQFormat="0" w:count="371">
     <w:lsdException w:name="Normal" w:uiPriority="0" w:qFormat="1"/>
     <w:lsdException w:name="heading 1" w:uiPriority="9" w:qFormat="1"/>
-    <w:lsdException w:name="heading 2" w:semiHidden="1" w:uiPriority="9" w:unhideWhenUsed="1" w:qFormat="1"/>
-    <w:lsdException w:name="heading 3" w:semiHidden="1" w:uiPriority="9" w:unhideWhenUsed="1" w:qFormat="1"/>
-    <w:lsdException w:name="heading 4" w:semiHidden="1" w:uiPriority="9" w:unhideWhenUsed="1" w:qFormat="1"/>
-    <w:lsdException w:name="heading 5" w:semiHidden="1" w:uiPriority="9" w:unhideWhenUsed="1" w:qFormat="1"/>
-    <w:lsdException w:name="heading 6" w:semiHidden="1" w:uiPriority="9" w:unhideWhenUsed="1" w:qFormat="1"/>
-    <w:lsdException w:name="heading 7" w:semiHidden="1" w:uiPriority="9" w:unhideWhenUsed="1" w:qFormat="1"/>
-    <w:lsdException w:name="heading 8" w:semiHidden="1" w:uiPriority="9" w:unhideWhenUsed="1" w:qFormat="1"/>
-    <w:lsdException w:name="heading 9" w:semiHidden="1" w:uiPriority="9" w:unhideWhenUsed="1" w:qFormat="1"/>
+    <w:lsdException w:name="heading 2" w:uiPriority="9" w:semiHidden="1" w:unhideWhenUsed="1" w:qFormat="1"/>
+    <w:lsdException w:name="heading 3" w:uiPriority="9" w:semiHidden="1" w:unhideWhenUsed="1" w:qFormat="1"/>
+    <w:lsdException w:name="heading 4" w:uiPriority="9" w:semiHidden="1" w:unhideWhenUsed="1" w:qFormat="1"/>
+    <w:lsdException w:name="heading 5" w:uiPriority="9" w:semiHidden="1" w:unhideWhenUsed="1" w:qFormat="1"/>
+    <w:lsdException w:name="heading 6" w:uiPriority="9" w:semiHidden="1" w:unhideWhenUsed="1" w:qFormat="1"/>
+    <w:lsdException w:name="heading 7" w:uiPriority="9" w:semiHidden="1" w:unhideWhenUsed="1" w:qFormat="1"/>
+    <w:lsdException w:name="heading 8" w:uiPriority="9" w:semiHidden="1" w:unhideWhenUsed="1" w:qFormat="1"/>
+    <w:lsdException w:name="heading 9" w:uiPriority="9" w:semiHidden="1" w:unhideWhenUsed="1" w:qFormat="1"/>
     <w:lsdException w:name="index 1" w:semiHidden="1" w:unhideWhenUsed="1"/>
     <w:lsdException w:name="index 2" w:semiHidden="1" w:unhideWhenUsed="1"/>
     <w:lsdException w:name="index 3" w:semiHidden="1" w:unhideWhenUsed="1"/>
@@ -327,22 +522,22 @@
     <w:lsdException w:name="index 7" w:semiHidden="1" w:unhideWhenUsed="1"/>
     <w:lsdException w:name="index 8" w:semiHidden="1" w:unhideWhenUsed="1"/>
     <w:lsdException w:name="index 9" w:semiHidden="1" w:unhideWhenUsed="1"/>
-    <w:lsdException w:name="toc 1" w:semiHidden="1" w:uiPriority="39" w:unhideWhenUsed="1"/>
-    <w:lsdException w:name="toc 2" w:semiHidden="1" w:uiPriority="39" w:unhideWhenUsed="1"/>
-    <w:lsdException w:name="toc 3" w:semiHidden="1" w:uiPriority="39" w:unhideWhenUsed="1"/>
-    <w:lsdException w:name="toc 4" w:semiHidden="1" w:uiPriority="39" w:unhideWhenUsed="1"/>
-    <w:lsdException w:name="toc 5" w:semiHidden="1" w:uiPriority="39" w:unhideWhenUsed="1"/>
-    <w:lsdException w:name="toc 6" w:semiHidden="1" w:uiPriority="39" w:unhideWhenUsed="1"/>
-    <w:lsdException w:name="toc 7" w:semiHidden="1" w:uiPriority="39" w:unhideWhenUsed="1"/>
-    <w:lsdException w:name="toc 8" w:semiHidden="1" w:uiPriority="39" w:unhideWhenUsed="1"/>
-    <w:lsdException w:name="toc 9" w:semiHidden="1" w:uiPriority="39" w:unhideWhenUsed="1"/>
+    <w:lsdException w:name="toc 1" w:uiPriority="39" w:semiHidden="1" w:unhideWhenUsed="1"/>
+    <w:lsdException w:name="toc 2" w:uiPriority="39" w:semiHidden="1" w:unhideWhenUsed="1"/>
+    <w:lsdException w:name="toc 3" w:uiPriority="39" w:semiHidden="1" w:unhideWhenUsed="1"/>
+    <w:lsdException w:name="toc 4" w:uiPriority="39" w:semiHidden="1" w:unhideWhenUsed="1"/>
+    <w:lsdException w:name="toc 5" w:uiPriority="39" w:semiHidden="1" w:unhideWhenUsed="1"/>
+    <w:lsdException w:name="toc 6" w:uiPriority="39" w:semiHidden="1" w:unhideWhenUsed="1"/>
+    <w:lsdException w:name="toc 7" w:uiPriority="39" w:semiHidden="1" w:unhideWhenUsed="1"/>
+    <w:lsdException w:name="toc 8" w:uiPriority="39" w:semiHidden="1" w:unhideWhenUsed="1"/>
+    <w:lsdException w:name="toc 9" w:uiPriority="39" w:semiHidden="1" w:unhideWhenUsed="1"/>
     <w:lsdException w:name="Normal Indent" w:semiHidden="1" w:unhideWhenUsed="1"/>
     <w:lsdException w:name="footnote text" w:semiHidden="1" w:unhideWhenUsed="1"/>
     <w:lsdException w:name="annotation text" w:semiHidden="1" w:unhideWhenUsed="1"/>
     <w:lsdException w:name="header" w:semiHidden="1" w:unhideWhenUsed="1"/>
     <w:lsdException w:name="footer" w:semiHidden="1" w:unhideWhenUsed="1"/>
     <w:lsdException w:name="index heading" w:semiHidden="1" w:unhideWhenUsed="1"/>
-    <w:lsdException w:name="caption" w:semiHidden="1" w:uiPriority="35" w:unhideWhenUsed="1" w:qFormat="1"/>
+    <w:lsdException w:name="caption" w:uiPriority="35" w:semiHidden="1" w:unhideWhenUsed="1" w:qFormat="1"/>
     <w:lsdException w:name="table of figures" w:semiHidden="1" w:unhideWhenUsed="1"/>
     <w:lsdException w:name="envelope address" w:semiHidden="1" w:unhideWhenUsed="1"/>
     <w:lsdException w:name="envelope return" w:semiHidden="1" w:unhideWhenUsed="1"/>
@@ -373,7 +568,7 @@
     <w:lsdException w:name="Title" w:uiPriority="10" w:qFormat="1"/>
     <w:lsdException w:name="Closing" w:semiHidden="1" w:unhideWhenUsed="1"/>
     <w:lsdException w:name="Signature" w:semiHidden="1" w:unhideWhenUsed="1"/>
-    <w:lsdException w:name="Default Paragraph Font" w:semiHidden="1" w:uiPriority="1" w:unhideWhenUsed="1"/>
+    <w:lsdException w:name="Default Paragraph Font" w:uiPriority="1" w:semiHidden="1" w:unhideWhenUsed="1"/>
     <w:lsdException w:name="Body Text" w:semiHidden="1" w:unhideWhenUsed="1"/>
     <w:lsdException w:name="Body Text Indent" w:semiHidden="1" w:unhideWhenUsed="1"/>
     <w:lsdException w:name="List Continue" w:semiHidden="1" w:unhideWhenUsed="1"/>
@@ -573,8 +768,8 @@
     <w:lsdException w:name="Subtle Reference" w:uiPriority="31" w:qFormat="1"/>
     <w:lsdException w:name="Intense Reference" w:uiPriority="32" w:qFormat="1"/>
     <w:lsdException w:name="Book Title" w:uiPriority="33" w:qFormat="1"/>
-    <w:lsdException w:name="Bibliography" w:semiHidden="1" w:uiPriority="37" w:unhideWhenUsed="1"/>
-    <w:lsdException w:name="TOC Heading" w:semiHidden="1" w:uiPriority="39" w:unhideWhenUsed="1" w:qFormat="1"/>
+    <w:lsdException w:name="Bibliography" w:uiPriority="37" w:semiHidden="1" w:unhideWhenUsed="1"/>
+    <w:lsdException w:name="TOC Heading" w:uiPriority="39" w:semiHidden="1" w:unhideWhenUsed="1" w:qFormat="1"/>
     <w:lsdException w:name="Plain Table 1" w:uiPriority="41"/>
     <w:lsdException w:name="Plain Table 2" w:uiPriority="42"/>
     <w:lsdException w:name="Plain Table 3" w:uiPriority="43"/>
@@ -680,18 +875,186 @@
     <w:lsdException w:name="List Table 6 Colorful Accent 6" w:uiPriority="51"/>
     <w:lsdException w:name="List Table 7 Colorful Accent 6" w:uiPriority="52"/>
   </w:latentStyles>
-  <w:style w:type="paragraph" w:default="1" w:styleId="Standard">
+  <w:style w:type="paragraph" w:styleId="Normal" w:default="1">
     <w:name w:val="Normal"/>
     <w:qFormat/>
+    <w:pPr>
+      <w:widowControl/>
+      <w:bidi w:val="0"/>
+      <w:spacing w:lineRule="auto" w:line="259" w:before="0" w:after="160"/>
+      <w:jc w:val="left"/>
+    </w:pPr>
     <w:rPr>
-      <w:lang w:val="de-AT"/>
+      <w:rFonts w:ascii="Calibri" w:hAnsi="Calibri" w:eastAsia="Calibri" w:cs="" w:asciiTheme="minorHAnsi" w:cstheme="minorBidi" w:eastAsiaTheme="minorHAnsi" w:hAnsiTheme="minorHAnsi"/>
+      <w:color w:val="00000A"/>
+      <w:sz w:val="22"/>
+      <w:szCs w:val="22"/>
+      <w:lang w:val="de-AT" w:eastAsia="en-US" w:bidi="ar-SA"/>
     </w:rPr>
   </w:style>
-  <w:style w:type="character" w:default="1" w:styleId="Absatz-Standardschriftart">
+  <w:style w:type="character" w:styleId="DefaultParagraphFont" w:default="1">
     <w:name w:val="Default Paragraph Font"/>
     <w:uiPriority w:val="1"/>
     <w:semiHidden/>
     <w:unhideWhenUsed/>
+    <w:qFormat/>
+    <w:rPr/>
+  </w:style>
+  <w:style w:type="character" w:styleId="KopfzeileZchn" w:customStyle="1">
+    <w:name w:val="Kopfzeile Zchn"/>
+    <w:basedOn w:val="DefaultParagraphFont"/>
+    <w:link w:val="Kopfzeile"/>
+    <w:uiPriority w:val="99"/>
+    <w:qFormat/>
+    <w:rsid w:val="00086233"/>
+    <w:rPr>
+      <w:lang w:val="de-AT"/>
+    </w:rPr>
+  </w:style>
+  <w:style w:type="character" w:styleId="FuzeileZchn" w:customStyle="1">
+    <w:name w:val="Fußzeile Zchn"/>
+    <w:basedOn w:val="DefaultParagraphFont"/>
+    <w:link w:val="Fuzeile"/>
+    <w:uiPriority w:val="99"/>
+    <w:qFormat/>
+    <w:rsid w:val="00086233"/>
+    <w:rPr>
+      <w:lang w:val="de-AT"/>
+    </w:rPr>
+  </w:style>
+  <w:style w:type="paragraph" w:styleId="Berschrift">
+    <w:name w:val="Überschrift"/>
+    <w:basedOn w:val="Normal"/>
+    <w:next w:val="Textkrper"/>
+    <w:qFormat/>
+    <w:pPr>
+      <w:keepNext/>
+      <w:spacing w:before="240" w:after="120"/>
+    </w:pPr>
+    <w:rPr>
+      <w:rFonts w:ascii="Liberation Sans" w:hAnsi="Liberation Sans" w:eastAsia="Noto Sans CJK SC Regular" w:cs="FreeSans"/>
+      <w:sz w:val="28"/>
+      <w:szCs w:val="28"/>
+    </w:rPr>
+  </w:style>
+  <w:style w:type="paragraph" w:styleId="Textkrper">
+    <w:name w:val="Body Text"/>
+    <w:basedOn w:val="Normal"/>
+    <w:pPr>
+      <w:spacing w:lineRule="auto" w:line="288" w:before="0" w:after="140"/>
+    </w:pPr>
+    <w:rPr/>
+  </w:style>
+  <w:style w:type="paragraph" w:styleId="Liste">
+    <w:name w:val="List"/>
+    <w:basedOn w:val="Textkrper"/>
+    <w:pPr/>
+    <w:rPr>
+      <w:rFonts w:cs="FreeSans"/>
+    </w:rPr>
+  </w:style>
+  <w:style w:type="paragraph" w:styleId="Beschriftung">
+    <w:name w:val="Caption"/>
+    <w:basedOn w:val="Normal"/>
+    <w:qFormat/>
+    <w:pPr>
+      <w:suppressLineNumbers/>
+      <w:spacing w:before="120" w:after="120"/>
+    </w:pPr>
+    <w:rPr>
+      <w:rFonts w:cs="FreeSans"/>
+      <w:i/>
+      <w:iCs/>
+      <w:sz w:val="24"/>
+      <w:szCs w:val="24"/>
+    </w:rPr>
+  </w:style>
+  <w:style w:type="paragraph" w:styleId="Verzeichnis">
+    <w:name w:val="Verzeichnis"/>
+    <w:basedOn w:val="Normal"/>
+    <w:qFormat/>
+    <w:pPr>
+      <w:suppressLineNumbers/>
+    </w:pPr>
+    <w:rPr>
+      <w:rFonts w:cs="FreeSans"/>
+    </w:rPr>
+  </w:style>
+  <w:style w:type="paragraph" w:styleId="Kopfzeile">
+    <w:name w:val="Header"/>
+    <w:basedOn w:val="Normal"/>
+    <w:link w:val="KopfzeileZchn"/>
+    <w:uiPriority w:val="99"/>
+    <w:unhideWhenUsed/>
+    <w:rsid w:val="00086233"/>
+    <w:pPr>
+      <w:tabs>
+        <w:tab w:val="center" w:pos="4536" w:leader="none"/>
+        <w:tab w:val="right" w:pos="9072" w:leader="none"/>
+      </w:tabs>
+      <w:spacing w:lineRule="auto" w:line="240" w:before="0" w:after="0"/>
+    </w:pPr>
+    <w:rPr/>
+  </w:style>
+  <w:style w:type="paragraph" w:styleId="Fuzeile">
+    <w:name w:val="Footer"/>
+    <w:basedOn w:val="Normal"/>
+    <w:link w:val="FuzeileZchn"/>
+    <w:uiPriority w:val="99"/>
+    <w:unhideWhenUsed/>
+    <w:rsid w:val="00086233"/>
+    <w:pPr>
+      <w:tabs>
+        <w:tab w:val="center" w:pos="4536" w:leader="none"/>
+        <w:tab w:val="right" w:pos="9072" w:leader="none"/>
+      </w:tabs>
+      <w:spacing w:lineRule="auto" w:line="240" w:before="0" w:after="0"/>
+    </w:pPr>
+    <w:rPr/>
+  </w:style>
+  <w:style w:type="paragraph" w:styleId="Default" w:customStyle="1">
+    <w:name w:val="Default"/>
+    <w:qFormat/>
+    <w:rsid w:val="00086233"/>
+    <w:pPr>
+      <w:widowControl/>
+      <w:bidi w:val="0"/>
+      <w:spacing w:lineRule="auto" w:line="240" w:before="0" w:after="0"/>
+      <w:jc w:val="left"/>
+    </w:pPr>
+    <w:rPr>
+      <w:rFonts w:ascii="Calibri" w:hAnsi="Calibri" w:eastAsia="Calibri" w:cs="Calibri"/>
+      <w:color w:val="000000"/>
+      <w:sz w:val="24"/>
+      <w:szCs w:val="24"/>
+      <w:lang w:val="en-GB" w:eastAsia="en-US" w:bidi="ar-SA"/>
+    </w:rPr>
+  </w:style>
+  <w:style w:type="paragraph" w:styleId="NoSpacing">
+    <w:name w:val="No Spacing"/>
+    <w:uiPriority w:val="1"/>
+    <w:qFormat/>
+    <w:rsid w:val="00086233"/>
+    <w:pPr>
+      <w:widowControl/>
+      <w:bidi w:val="0"/>
+      <w:spacing w:lineRule="auto" w:line="240" w:before="0" w:after="0"/>
+      <w:jc w:val="left"/>
+    </w:pPr>
+    <w:rPr>
+      <w:rFonts w:ascii="Calibri" w:hAnsi="Calibri" w:eastAsia="Calibri" w:cs="" w:asciiTheme="minorHAnsi" w:cstheme="minorBidi" w:eastAsiaTheme="minorHAnsi" w:hAnsiTheme="minorHAnsi"/>
+      <w:color w:val="00000A"/>
+      <w:sz w:val="22"/>
+      <w:szCs w:val="22"/>
+      <w:lang w:val="de-AT" w:eastAsia="en-US" w:bidi="ar-SA"/>
+    </w:rPr>
+  </w:style>
+  <w:style w:type="numbering" w:styleId="NoList" w:default="1">
+    <w:name w:val="No List"/>
+    <w:uiPriority w:val="99"/>
+    <w:semiHidden/>
+    <w:unhideWhenUsed/>
+    <w:qFormat/>
   </w:style>
   <w:style w:type="table" w:default="1" w:styleId="NormaleTabelle">
     <w:name w:val="Normal Table"/>
@@ -707,90 +1070,6 @@
         <w:right w:w="108" w:type="dxa"/>
       </w:tblCellMar>
     </w:tblPr>
-  </w:style>
-  <w:style w:type="numbering" w:default="1" w:styleId="KeineListe">
-    <w:name w:val="No List"/>
-    <w:uiPriority w:val="99"/>
-    <w:semiHidden/>
-    <w:unhideWhenUsed/>
-  </w:style>
-  <w:style w:type="paragraph" w:styleId="Kopfzeile">
-    <w:name w:val="header"/>
-    <w:basedOn w:val="Standard"/>
-    <w:link w:val="KopfzeileZchn"/>
-    <w:uiPriority w:val="99"/>
-    <w:unhideWhenUsed/>
-    <w:rsid w:val="00086233"/>
-    <w:pPr>
-      <w:tabs>
-        <w:tab w:val="center" w:pos="4536"/>
-        <w:tab w:val="right" w:pos="9072"/>
-      </w:tabs>
-      <w:spacing w:after="0" w:line="240" w:lineRule="auto"/>
-    </w:pPr>
-  </w:style>
-  <w:style w:type="character" w:customStyle="1" w:styleId="KopfzeileZchn">
-    <w:name w:val="Kopfzeile Zchn"/>
-    <w:basedOn w:val="Absatz-Standardschriftart"/>
-    <w:link w:val="Kopfzeile"/>
-    <w:uiPriority w:val="99"/>
-    <w:rsid w:val="00086233"/>
-    <w:rPr>
-      <w:lang w:val="de-AT"/>
-    </w:rPr>
-  </w:style>
-  <w:style w:type="paragraph" w:styleId="Fuzeile">
-    <w:name w:val="footer"/>
-    <w:basedOn w:val="Standard"/>
-    <w:link w:val="FuzeileZchn"/>
-    <w:uiPriority w:val="99"/>
-    <w:unhideWhenUsed/>
-    <w:rsid w:val="00086233"/>
-    <w:pPr>
-      <w:tabs>
-        <w:tab w:val="center" w:pos="4536"/>
-        <w:tab w:val="right" w:pos="9072"/>
-      </w:tabs>
-      <w:spacing w:after="0" w:line="240" w:lineRule="auto"/>
-    </w:pPr>
-  </w:style>
-  <w:style w:type="character" w:customStyle="1" w:styleId="FuzeileZchn">
-    <w:name w:val="Fußzeile Zchn"/>
-    <w:basedOn w:val="Absatz-Standardschriftart"/>
-    <w:link w:val="Fuzeile"/>
-    <w:uiPriority w:val="99"/>
-    <w:rsid w:val="00086233"/>
-    <w:rPr>
-      <w:lang w:val="de-AT"/>
-    </w:rPr>
-  </w:style>
-  <w:style w:type="paragraph" w:customStyle="1" w:styleId="Default">
-    <w:name w:val="Default"/>
-    <w:rsid w:val="00086233"/>
-    <w:pPr>
-      <w:autoSpaceDE w:val="0"/>
-      <w:autoSpaceDN w:val="0"/>
-      <w:adjustRightInd w:val="0"/>
-      <w:spacing w:after="0" w:line="240" w:lineRule="auto"/>
-    </w:pPr>
-    <w:rPr>
-      <w:rFonts w:ascii="Calibri" w:hAnsi="Calibri" w:cs="Calibri"/>
-      <w:color w:val="000000"/>
-      <w:sz w:val="24"/>
-      <w:szCs w:val="24"/>
-    </w:rPr>
-  </w:style>
-  <w:style w:type="paragraph" w:styleId="KeinLeerraum">
-    <w:name w:val="No Spacing"/>
-    <w:uiPriority w:val="1"/>
-    <w:qFormat/>
-    <w:rsid w:val="00086233"/>
-    <w:pPr>
-      <w:spacing w:after="0" w:line="240" w:lineRule="auto"/>
-    </w:pPr>
-    <w:rPr>
-      <w:lang w:val="de-AT"/>
-    </w:rPr>
   </w:style>
 </w:styles>
 </file>

</xml_diff>